<commit_message>
Chỉnh sửa bài 2
</commit_message>
<xml_diff>
--- a/Buoi7_Bai2_Taptinchinh.docx
+++ b/Buoi7_Bai2_Taptinchinh.docx
@@ -76,10 +76,7 @@
         <w:fldChar w:fldCharType="end"/>
       </w:r>
       <w:r>
-        <w:t xml:space="preserve">             3</w:t>
-      </w:r>
-      <w:r>
-        <w:t>/2 Street</w:t>
+        <w:t xml:space="preserve">             </w:t>
       </w:r>
     </w:p>
     <w:p>
@@ -121,7 +118,7 @@
         <w:t xml:space="preserve">      </w:t>
       </w:r>
       <w:r>
-        <w:t xml:space="preserve"> CanTho</w:t>
+        <w:t xml:space="preserve"> </w:t>
       </w:r>
     </w:p>
     <w:p>
@@ -156,7 +153,7 @@
         <w:t xml:space="preserve">              </w:t>
       </w:r>
       <w:r>
-        <w:t xml:space="preserve">    VietNam</w:t>
+        <w:t xml:space="preserve">    </w:t>
       </w:r>
     </w:p>
     <w:p>
@@ -369,6 +366,7 @@
     <w:lsdException w:name="HTML Sample" w:semiHidden="1" w:unhideWhenUsed="1"/>
     <w:lsdException w:name="HTML Typewriter" w:semiHidden="1" w:unhideWhenUsed="1"/>
     <w:lsdException w:name="HTML Variable" w:semiHidden="1" w:unhideWhenUsed="1"/>
+    <w:lsdException w:name="Normal Table" w:semiHidden="1" w:unhideWhenUsed="1"/>
     <w:lsdException w:name="annotation subject" w:semiHidden="1" w:unhideWhenUsed="1"/>
     <w:lsdException w:name="No List" w:semiHidden="1" w:unhideWhenUsed="1"/>
     <w:lsdException w:name="Outline List 1" w:semiHidden="1" w:unhideWhenUsed="1"/>
@@ -411,8 +409,11 @@
     <w:lsdException w:name="Table Contemporary" w:semiHidden="1" w:unhideWhenUsed="1"/>
     <w:lsdException w:name="Table Elegant" w:semiHidden="1" w:unhideWhenUsed="1"/>
     <w:lsdException w:name="Table Professional" w:semiHidden="1" w:unhideWhenUsed="1"/>
+    <w:lsdException w:name="Table Subtle 1" w:semiHidden="1" w:unhideWhenUsed="1"/>
     <w:lsdException w:name="Table Subtle 2" w:semiHidden="1" w:unhideWhenUsed="1"/>
     <w:lsdException w:name="Table Web 1" w:semiHidden="1" w:unhideWhenUsed="1"/>
+    <w:lsdException w:name="Table Web 2" w:semiHidden="1" w:unhideWhenUsed="1"/>
+    <w:lsdException w:name="Table Web 3" w:semiHidden="1" w:unhideWhenUsed="1"/>
     <w:lsdException w:name="Balloon Text" w:semiHidden="1" w:unhideWhenUsed="1"/>
     <w:lsdException w:name="Table Grid" w:uiPriority="39"/>
     <w:lsdException w:name="Table Theme" w:semiHidden="1" w:unhideWhenUsed="1"/>

</xml_diff>

<commit_message>
Sua Nhiem vu 1
</commit_message>
<xml_diff>
--- a/Buoi7_Bai2_Taptinchinh.docx
+++ b/Buoi7_Bai2_Taptinchinh.docx
@@ -4,13 +4,27 @@
   <w:body>
     <w:p>
       <w:pPr>
+        <w:tabs>
+          <w:tab w:val="right" w:pos="8100"/>
+        </w:tabs>
         <w:jc w:val="both"/>
       </w:pPr>
+      <w:fldSimple w:instr=" MERGEFIELD Title ">
+        <w:r>
+          <w:rPr>
+            <w:noProof/>
+          </w:rPr>
+          <w:t>«Title»</w:t>
+        </w:r>
+      </w:fldSimple>
+      <w:r>
+        <w:t xml:space="preserve"> </w:t>
+      </w:r>
       <w:r>
         <w:fldChar w:fldCharType="begin"/>
       </w:r>
       <w:r>
-        <w:instrText xml:space="preserve"> MERGEFIELD Title </w:instrText>
+        <w:instrText xml:space="preserve"> MERGEFIELD First_name </w:instrText>
       </w:r>
       <w:r>
         <w:fldChar w:fldCharType="separate"/>
@@ -19,7 +33,7 @@
         <w:rPr>
           <w:noProof/>
         </w:rPr>
-        <w:t>«Title»</w:t>
+        <w:t>«First_name»</w:t>
       </w:r>
       <w:r>
         <w:rPr>
@@ -34,7 +48,7 @@
         <w:fldChar w:fldCharType="begin"/>
       </w:r>
       <w:r>
-        <w:instrText xml:space="preserve"> MERGEFIELD First_name </w:instrText>
+        <w:instrText xml:space="preserve"> MERGEFIELD Surname </w:instrText>
       </w:r>
       <w:r>
         <w:fldChar w:fldCharType="separate"/>
@@ -43,7 +57,7 @@
         <w:rPr>
           <w:noProof/>
         </w:rPr>
-        <w:t>«First_name»</w:t>
+        <w:t>«Surname»</w:t>
       </w:r>
       <w:r>
         <w:rPr>
@@ -52,13 +66,25 @@
         <w:fldChar w:fldCharType="end"/>
       </w:r>
       <w:r>
-        <w:t xml:space="preserve"> </w:t>
-      </w:r>
+        <w:t xml:space="preserve">             </w:t>
+      </w:r>
+      <w:r>
+        <w:tab/>
+        <w:t>3/2 Street</w:t>
+      </w:r>
+    </w:p>
+    <w:p>
+      <w:pPr>
+        <w:tabs>
+          <w:tab w:val="right" w:pos="7920"/>
+        </w:tabs>
+        <w:jc w:val="both"/>
+      </w:pPr>
       <w:r>
         <w:fldChar w:fldCharType="begin"/>
       </w:r>
       <w:r>
-        <w:instrText xml:space="preserve"> MERGEFIELD Surname </w:instrText>
+        <w:instrText xml:space="preserve"> MERGEFIELD Address </w:instrText>
       </w:r>
       <w:r>
         <w:fldChar w:fldCharType="separate"/>
@@ -67,7 +93,7 @@
         <w:rPr>
           <w:noProof/>
         </w:rPr>
-        <w:t>«Surname»</w:t>
+        <w:t>«Address»</w:t>
       </w:r>
       <w:r>
         <w:rPr>
@@ -76,18 +102,38 @@
         <w:fldChar w:fldCharType="end"/>
       </w:r>
       <w:r>
-        <w:t xml:space="preserve">             </w:t>
+        <w:t xml:space="preserve">                                   </w:t>
+      </w:r>
+      <w:r>
+        <w:t xml:space="preserve">  </w:t>
+      </w:r>
+      <w:r>
+        <w:t xml:space="preserve">     </w:t>
+      </w:r>
+      <w:r>
+        <w:tab/>
+        <w:t xml:space="preserve">      </w:t>
+      </w:r>
+      <w:r>
+        <w:t xml:space="preserve"> </w:t>
+      </w:r>
+      <w:r>
+        <w:t>CanTho</w:t>
       </w:r>
     </w:p>
     <w:p>
       <w:pPr>
+        <w:tabs>
+          <w:tab w:val="right" w:pos="8010"/>
+          <w:tab w:val="left" w:pos="8100"/>
+        </w:tabs>
         <w:jc w:val="both"/>
       </w:pPr>
       <w:r>
         <w:fldChar w:fldCharType="begin"/>
       </w:r>
       <w:r>
-        <w:instrText xml:space="preserve"> MERGEFIELD Address </w:instrText>
+        <w:instrText xml:space="preserve"> MERGEFIELD City </w:instrText>
       </w:r>
       <w:r>
         <w:fldChar w:fldCharType="separate"/>
@@ -96,7 +142,7 @@
         <w:rPr>
           <w:noProof/>
         </w:rPr>
-        <w:t>«Address»</w:t>
+        <w:t>«City»</w:t>
       </w:r>
       <w:r>
         <w:rPr>
@@ -105,59 +151,24 @@
         <w:fldChar w:fldCharType="end"/>
       </w:r>
       <w:r>
-        <w:t xml:space="preserve">                                   </w:t>
-      </w:r>
-      <w:r>
-        <w:t xml:space="preserve">  </w:t>
-      </w:r>
-      <w:r>
-        <w:t xml:space="preserve">     </w:t>
+        <w:t xml:space="preserve">                                        </w:t>
+      </w:r>
+      <w:r>
+        <w:t xml:space="preserve">              </w:t>
+      </w:r>
+      <w:r>
+        <w:t xml:space="preserve">    </w:t>
       </w:r>
       <w:r>
         <w:tab/>
-        <w:t xml:space="preserve">      </w:t>
-      </w:r>
-      <w:r>
-        <w:t xml:space="preserve"> </w:t>
+        <w:t>VietNam</w:t>
       </w:r>
     </w:p>
     <w:p>
       <w:pPr>
-        <w:jc w:val="both"/>
-      </w:pPr>
-      <w:r>
-        <w:fldChar w:fldCharType="begin"/>
-      </w:r>
-      <w:r>
-        <w:instrText xml:space="preserve"> MERGEFIELD City </w:instrText>
-      </w:r>
-      <w:r>
-        <w:fldChar w:fldCharType="separate"/>
-      </w:r>
-      <w:r>
-        <w:rPr>
-          <w:noProof/>
-        </w:rPr>
-        <w:t>«City»</w:t>
-      </w:r>
-      <w:r>
-        <w:rPr>
-          <w:noProof/>
-        </w:rPr>
-        <w:fldChar w:fldCharType="end"/>
-      </w:r>
-      <w:r>
-        <w:t xml:space="preserve">                                        </w:t>
-      </w:r>
-      <w:r>
-        <w:t xml:space="preserve">              </w:t>
-      </w:r>
-      <w:r>
-        <w:t xml:space="preserve">    </w:t>
-      </w:r>
-    </w:p>
-    <w:p>
-      <w:pPr>
+        <w:tabs>
+          <w:tab w:val="right" w:pos="7920"/>
+        </w:tabs>
         <w:jc w:val="both"/>
       </w:pPr>
       <w:r>

</xml_diff>